<commit_message>
started analyzing and planing bavarders.mwb upload v.1 by Samyboi32
</commit_message>
<xml_diff>
--- a/Admin/Bavarder's Pizza.docx
+++ b/Admin/Bavarder's Pizza.docx
@@ -1,223 +1,206 @@
 
 <file path=word/document.xml><?xml version="1.0" encoding="utf-8"?>
-<w:document xmlns:wpc="http://schemas.microsoft.com/office/word/2010/wordprocessingCanvas" xmlns:mc="http://schemas.openxmlformats.org/markup-compatibility/2006" xmlns:o="urn:schemas-microsoft-com:office:office" xmlns:r="http://schemas.openxmlformats.org/officeDocument/2006/relationships" xmlns:m="http://schemas.openxmlformats.org/officeDocument/2006/math" xmlns:v="urn:schemas-microsoft-com:vml" xmlns:wp14="http://schemas.microsoft.com/office/word/2010/wordprocessingDrawing" xmlns:wp="http://schemas.openxmlformats.org/drawingml/2006/wordprocessingDrawing" xmlns:w10="urn:schemas-microsoft-com:office:word" xmlns:w="http://schemas.openxmlformats.org/wordprocessingml/2006/main" xmlns:w14="http://schemas.microsoft.com/office/word/2010/wordml" xmlns:w15="http://schemas.microsoft.com/office/word/2012/wordml" xmlns:wpg="http://schemas.microsoft.com/office/word/2010/wordprocessingGroup" xmlns:wpi="http://schemas.microsoft.com/office/word/2010/wordprocessingInk" xmlns:wne="http://schemas.microsoft.com/office/word/2006/wordml" xmlns:wps="http://schemas.microsoft.com/office/word/2010/wordprocessingShape" mc:Ignorable="w14 w15 wp14">
+<w:document xmlns:wpc="http://schemas.microsoft.com/office/word/2010/wordprocessingCanvas" xmlns:cx="http://schemas.microsoft.com/office/drawing/2014/chartex" xmlns:cx1="http://schemas.microsoft.com/office/drawing/2015/9/8/chartex" xmlns:cx2="http://schemas.microsoft.com/office/drawing/2015/10/21/chartex" xmlns:cx3="http://schemas.microsoft.com/office/drawing/2016/5/9/chartex" xmlns:cx4="http://schemas.microsoft.com/office/drawing/2016/5/10/chartex" xmlns:cx5="http://schemas.microsoft.com/office/drawing/2016/5/11/chartex" xmlns:cx6="http://schemas.microsoft.com/office/drawing/2016/5/12/chartex" xmlns:cx7="http://schemas.microsoft.com/office/drawing/2016/5/13/chartex" xmlns:cx8="http://schemas.microsoft.com/office/drawing/2016/5/14/chartex" xmlns:mc="http://schemas.openxmlformats.org/markup-compatibility/2006" xmlns:aink="http://schemas.microsoft.com/office/drawing/2016/ink" xmlns:am3d="http://schemas.microsoft.com/office/drawing/2017/model3d" xmlns:o="urn:schemas-microsoft-com:office:office" xmlns:r="http://schemas.openxmlformats.org/officeDocument/2006/relationships" xmlns:m="http://schemas.openxmlformats.org/officeDocument/2006/math" xmlns:v="urn:schemas-microsoft-com:vml" xmlns:wp14="http://schemas.microsoft.com/office/word/2010/wordprocessingDrawing" xmlns:wp="http://schemas.openxmlformats.org/drawingml/2006/wordprocessingDrawing" xmlns:w10="urn:schemas-microsoft-com:office:word" xmlns:w="http://schemas.openxmlformats.org/wordprocessingml/2006/main" xmlns:w14="http://schemas.microsoft.com/office/word/2010/wordml" xmlns:w15="http://schemas.microsoft.com/office/word/2012/wordml" xmlns:w16cex="http://schemas.microsoft.com/office/word/2018/wordml/cex" xmlns:w16cid="http://schemas.microsoft.com/office/word/2016/wordml/cid" xmlns:w16="http://schemas.microsoft.com/office/word/2018/wordml" xmlns:w16sdtdh="http://schemas.microsoft.com/office/word/2020/wordml/sdtdatahash" xmlns:w16se="http://schemas.microsoft.com/office/word/2015/wordml/symex" xmlns:wpg="http://schemas.microsoft.com/office/word/2010/wordprocessingGroup" xmlns:wpi="http://schemas.microsoft.com/office/word/2010/wordprocessingInk" xmlns:wne="http://schemas.microsoft.com/office/word/2006/wordml" xmlns:wps="http://schemas.microsoft.com/office/word/2010/wordprocessingShape" mc:Ignorable="w14 w15 w16se w16cid w16 w16cex w16sdtdh wp14">
   <w:body>
-    <w:p xmlns:wp14="http://schemas.microsoft.com/office/word/2010/wordml" wp14:textId="7E4BF2E8">
-      <w:bookmarkStart w:name="_GoBack" w:id="0"/>
-      <w:bookmarkEnd w:id="0"/>
-      <w:proofErr w:type="spellStart"/>
-      <w:r>
-        <w:rPr/>
-        <w:t>Bavarder’s</w:t>
-      </w:r>
-      <w:proofErr w:type="spellEnd"/>
-      <w:r>
-        <w:rPr/>
-        <w:t xml:space="preserve"> Pizza:</w:t>
-      </w:r>
-    </w:p>
-    <w:p>
-      <w:pPr>
-        <w:pStyle w:val="Normal"/>
+    <w:p>
+      <w:pPr>
         <w:rPr>
-          <w:rFonts w:ascii="Calibri" w:hAnsi="Calibri" w:eastAsia="Calibri" w:cs="Calibri"/>
-          <w:noProof w:val="0"/>
-          <w:sz w:val="22"/>
-          <w:szCs w:val="22"/>
-          <w:lang w:val="de-DE"/>
+          <w:rFonts w:ascii="Univers" w:hAnsi="Univers"/>
+          <w:b/>
+          <w:sz w:val="28"/>
+          <w:szCs w:val="28"/>
         </w:rPr>
       </w:pPr>
       <w:r>
         <w:rPr>
-          <w:rFonts w:ascii="Calibri" w:hAnsi="Calibri" w:eastAsia="Calibri" w:cs="Calibri"/>
-          <w:noProof w:val="0"/>
-          <w:sz w:val="22"/>
-          <w:szCs w:val="22"/>
-          <w:lang w:val="de-DE"/>
+          <w:rFonts w:ascii="Univers" w:hAnsi="Univers"/>
+          <w:b/>
+          <w:sz w:val="28"/>
+          <w:szCs w:val="28"/>
         </w:rPr>
+        <w:t>Bavarder’s Pizza:</w:t>
+      </w:r>
+    </w:p>
+    <w:p>
+      <w:pPr>
+        <w:pStyle w:val="berschrift1"/>
+      </w:pPr>
+      <w:r>
         <w:t>Problembeschreibung</w:t>
       </w:r>
     </w:p>
     <w:p>
       <w:pPr>
-        <w:pStyle w:val="Normal"/>
         <w:rPr>
-          <w:rFonts w:ascii="Calibri" w:hAnsi="Calibri" w:eastAsia="Calibri" w:cs="Calibri"/>
-          <w:noProof w:val="0"/>
-          <w:sz w:val="22"/>
-          <w:szCs w:val="22"/>
-          <w:lang w:val="de-DE"/>
+          <w:rFonts w:ascii="Univers" w:eastAsia="Calibri" w:hAnsi="Univers" w:cs="Calibri"/>
         </w:rPr>
       </w:pPr>
       <w:r>
         <w:rPr>
-          <w:rFonts w:ascii="Calibri" w:hAnsi="Calibri" w:eastAsia="Calibri" w:cs="Calibri"/>
-          <w:noProof w:val="0"/>
-          <w:sz w:val="22"/>
-          <w:szCs w:val="22"/>
-          <w:lang w:val="de-DE"/>
+          <w:rFonts w:ascii="Univers" w:eastAsia="Calibri" w:hAnsi="Univers" w:cs="Calibri"/>
         </w:rPr>
+        <w:t xml:space="preserve">Für eine fiktive Pizzeria </w:t>
+      </w:r>
+      <w:r>
+        <w:rPr>
+          <w:rFonts w:ascii="Univers" w:eastAsia="Calibri" w:hAnsi="Univers" w:cs="Calibri"/>
+        </w:rPr>
+        <w:t xml:space="preserve">wird eine Datenbank erstellt. Die Pizzeria hat einen hauseigenen Lieferdienst und diverse Zutaten für ihre Pizzen. </w:t>
+      </w:r>
+      <w:r>
+        <w:rPr>
+          <w:rFonts w:ascii="Univers" w:eastAsia="Calibri" w:hAnsi="Univers" w:cs="Calibri"/>
+        </w:rPr>
+        <w:t>Stammkunden</w:t>
+      </w:r>
+      <w:r>
+        <w:rPr>
+          <w:rFonts w:ascii="Univers" w:eastAsia="Calibri" w:hAnsi="Univers" w:cs="Calibri"/>
+        </w:rPr>
+        <w:t xml:space="preserve"> möchte man persistieren und nicht immer wieder neu anlegen müssen. </w:t>
+      </w:r>
+      <w:r>
+        <w:rPr>
+          <w:rFonts w:ascii="Univers" w:eastAsia="Calibri" w:hAnsi="Univers" w:cs="Calibri"/>
+        </w:rPr>
+        <w:t>Es gibt Menupizzen, aber auch die Möglichkeit eine eigene Pizza zusammen zu stellen.</w:t>
+      </w:r>
+    </w:p>
+    <w:p>
+      <w:pPr>
+        <w:pStyle w:val="berschrift1"/>
+      </w:pPr>
+      <w:r>
         <w:t>Anforderungsanalyse</w:t>
       </w:r>
     </w:p>
     <w:p>
-      <w:pPr>
-        <w:pStyle w:val="Normal"/>
-        <w:rPr>
-          <w:rFonts w:ascii="Calibri" w:hAnsi="Calibri" w:eastAsia="Calibri" w:cs="Calibri"/>
-          <w:noProof w:val="0"/>
-          <w:sz w:val="22"/>
-          <w:szCs w:val="22"/>
-          <w:lang w:val="de-DE"/>
-        </w:rPr>
-      </w:pPr>
-      <w:r>
-        <w:rPr>
-          <w:rFonts w:ascii="Calibri" w:hAnsi="Calibri" w:eastAsia="Calibri" w:cs="Calibri"/>
-          <w:noProof w:val="0"/>
-          <w:sz w:val="22"/>
-          <w:szCs w:val="22"/>
-          <w:lang w:val="de-DE"/>
-        </w:rPr>
+      <w:r>
+        <w:t>Folgende MUSS-Ziele sind gewünscht:</w:t>
+      </w:r>
+    </w:p>
+    <w:p>
+      <w:pPr>
+        <w:pStyle w:val="Listenabsatz"/>
+        <w:numPr>
+          <w:ilvl w:val="0"/>
+          <w:numId w:val="1"/>
+        </w:numPr>
+      </w:pPr>
+      <w:r>
+        <w:t>Kunden anlegen</w:t>
+      </w:r>
+    </w:p>
+    <w:p>
+      <w:pPr>
+        <w:pStyle w:val="Listenabsatz"/>
+        <w:numPr>
+          <w:ilvl w:val="0"/>
+          <w:numId w:val="1"/>
+        </w:numPr>
+      </w:pPr>
+      <w:r>
+        <w:t>Menupizzen abbilden</w:t>
+      </w:r>
+    </w:p>
+    <w:p>
+      <w:pPr>
+        <w:pStyle w:val="Listenabsatz"/>
+        <w:numPr>
+          <w:ilvl w:val="0"/>
+          <w:numId w:val="1"/>
+        </w:numPr>
+      </w:pPr>
+      <w:r>
+        <w:t>Alles Pizzazutaten speichern</w:t>
+      </w:r>
+    </w:p>
+    <w:p>
+      <w:pPr>
+        <w:pStyle w:val="Listenabsatz"/>
+        <w:numPr>
+          <w:ilvl w:val="0"/>
+          <w:numId w:val="1"/>
+        </w:numPr>
+      </w:pPr>
+      <w:r>
+        <w:t>Lieferaufträge annehmen</w:t>
+      </w:r>
+    </w:p>
+    <w:p>
+      <w:pPr>
+        <w:pStyle w:val="Listenabsatz"/>
+        <w:numPr>
+          <w:ilvl w:val="0"/>
+          <w:numId w:val="1"/>
+        </w:numPr>
+      </w:pPr>
+      <w:r>
+        <w:t>Adressen anlegen</w:t>
+      </w:r>
+    </w:p>
+    <w:p>
+      <w:pPr>
+        <w:pStyle w:val="Listenabsatz"/>
+        <w:numPr>
+          <w:ilvl w:val="0"/>
+          <w:numId w:val="1"/>
+        </w:numPr>
+      </w:pPr>
+      <w:r>
+        <w:t>Zutatenlieferanten einsehen</w:t>
+      </w:r>
+    </w:p>
+    <w:p>
+      <w:pPr>
+        <w:pStyle w:val="berschrift1"/>
+      </w:pPr>
+      <w:r>
         <w:t>Projektablaufplan</w:t>
       </w:r>
     </w:p>
     <w:p>
       <w:pPr>
-        <w:pStyle w:val="Normal"/>
-        <w:rPr>
-          <w:rFonts w:ascii="Calibri" w:hAnsi="Calibri" w:eastAsia="Calibri" w:cs="Calibri"/>
-          <w:noProof w:val="0"/>
-          <w:sz w:val="22"/>
-          <w:szCs w:val="22"/>
-          <w:lang w:val="de-DE"/>
-        </w:rPr>
-      </w:pPr>
-      <w:proofErr w:type="spellStart"/>
-      <w:r>
-        <w:rPr>
-          <w:rFonts w:ascii="Calibri" w:hAnsi="Calibri" w:eastAsia="Calibri" w:cs="Calibri"/>
-          <w:noProof w:val="0"/>
-          <w:sz w:val="22"/>
-          <w:szCs w:val="22"/>
-          <w:lang w:val="de-DE"/>
-        </w:rPr>
+        <w:pStyle w:val="berschrift1"/>
+      </w:pPr>
+      <w:r>
         <w:t>Teminplanung</w:t>
       </w:r>
-      <w:proofErr w:type="spellEnd"/>
-    </w:p>
-    <w:p>
-      <w:pPr>
-        <w:pStyle w:val="Normal"/>
-        <w:rPr>
-          <w:rFonts w:ascii="Calibri" w:hAnsi="Calibri" w:eastAsia="Calibri" w:cs="Calibri"/>
-          <w:noProof w:val="0"/>
-          <w:sz w:val="22"/>
-          <w:szCs w:val="22"/>
-          <w:lang w:val="de-DE"/>
-        </w:rPr>
-      </w:pPr>
-      <w:r>
-        <w:rPr>
-          <w:rFonts w:ascii="Calibri" w:hAnsi="Calibri" w:eastAsia="Calibri" w:cs="Calibri"/>
-          <w:noProof w:val="0"/>
-          <w:sz w:val="22"/>
-          <w:szCs w:val="22"/>
-          <w:lang w:val="de-DE"/>
-        </w:rPr>
+    </w:p>
+    <w:p>
+      <w:pPr>
+        <w:pStyle w:val="berschrift1"/>
+      </w:pPr>
+      <w:r>
         <w:t>Vorgehensdokumentation</w:t>
       </w:r>
     </w:p>
     <w:p>
       <w:pPr>
-        <w:pStyle w:val="Normal"/>
-        <w:rPr>
-          <w:rFonts w:ascii="Calibri" w:hAnsi="Calibri" w:eastAsia="Calibri" w:cs="Calibri"/>
-          <w:noProof w:val="0"/>
-          <w:sz w:val="22"/>
-          <w:szCs w:val="22"/>
-          <w:lang w:val="de-DE"/>
-        </w:rPr>
-      </w:pPr>
-      <w:r>
-        <w:rPr>
-          <w:rFonts w:ascii="Calibri" w:hAnsi="Calibri" w:eastAsia="Calibri" w:cs="Calibri"/>
-          <w:noProof w:val="0"/>
-          <w:sz w:val="22"/>
-          <w:szCs w:val="22"/>
-          <w:lang w:val="de-DE"/>
-        </w:rPr>
+        <w:pStyle w:val="berschrift1"/>
+      </w:pPr>
+      <w:r>
         <w:t>Arbeitsrapporte</w:t>
       </w:r>
     </w:p>
     <w:p>
       <w:pPr>
-        <w:pStyle w:val="Normal"/>
-        <w:rPr>
-          <w:rFonts w:ascii="Calibri" w:hAnsi="Calibri" w:eastAsia="Calibri" w:cs="Calibri"/>
-          <w:noProof w:val="0"/>
-          <w:sz w:val="22"/>
-          <w:szCs w:val="22"/>
-          <w:lang w:val="de-DE"/>
-        </w:rPr>
-      </w:pPr>
-      <w:r>
-        <w:rPr>
-          <w:rFonts w:ascii="Calibri" w:hAnsi="Calibri" w:eastAsia="Calibri" w:cs="Calibri"/>
-          <w:noProof w:val="0"/>
-          <w:sz w:val="22"/>
-          <w:szCs w:val="22"/>
-          <w:lang w:val="de-DE"/>
-        </w:rPr>
+        <w:pStyle w:val="berschrift1"/>
+      </w:pPr>
+      <w:r>
         <w:t>Testbericht</w:t>
       </w:r>
     </w:p>
     <w:p>
       <w:pPr>
-        <w:pStyle w:val="Normal"/>
-        <w:rPr>
-          <w:rFonts w:ascii="Calibri" w:hAnsi="Calibri" w:eastAsia="Calibri" w:cs="Calibri"/>
-          <w:noProof w:val="0"/>
-          <w:sz w:val="22"/>
-          <w:szCs w:val="22"/>
-          <w:lang w:val="de-DE"/>
-        </w:rPr>
-      </w:pPr>
-      <w:r>
-        <w:rPr>
-          <w:rFonts w:ascii="Calibri" w:hAnsi="Calibri" w:eastAsia="Calibri" w:cs="Calibri"/>
-          <w:noProof w:val="0"/>
-          <w:sz w:val="22"/>
-          <w:szCs w:val="22"/>
-          <w:lang w:val="de-DE"/>
-        </w:rPr>
+        <w:pStyle w:val="berschrift1"/>
+      </w:pPr>
+      <w:r>
         <w:t>ERM und logisches (konzeptionelles) Datenmodell</w:t>
       </w:r>
     </w:p>
-    <w:p>
-      <w:pPr>
-        <w:pStyle w:val="Normal"/>
-        <w:rPr>
-          <w:rFonts w:ascii="Calibri" w:hAnsi="Calibri" w:eastAsia="Calibri" w:cs="Calibri"/>
-          <w:noProof w:val="0"/>
-          <w:sz w:val="22"/>
-          <w:szCs w:val="22"/>
-          <w:lang w:val="de-DE"/>
-        </w:rPr>
-      </w:pPr>
-      <w:r>
-        <w:rPr>
-          <w:rFonts w:ascii="Calibri" w:hAnsi="Calibri" w:eastAsia="Calibri" w:cs="Calibri"/>
-          <w:noProof w:val="0"/>
-          <w:sz w:val="22"/>
-          <w:szCs w:val="22"/>
-          <w:lang w:val="de-DE"/>
-        </w:rPr>
-        <w:t>8================================D</w:t>
-      </w:r>
-    </w:p>
     <w:sectPr>
-      <w:pgSz w:w="11906" w:h="16838" w:orient="portrait"/>
+      <w:pgSz w:w="11906" w:h="16838"/>
       <w:pgMar w:top="1440" w:right="1440" w:bottom="1440" w:left="1440" w:header="720" w:footer="720" w:gutter="0"/>
       <w:cols w:space="720"/>
       <w:docGrid w:linePitch="360"/>
@@ -226,12 +209,133 @@
 </w:document>
 </file>
 
+<file path=word/numbering.xml><?xml version="1.0" encoding="utf-8"?>
+<w:numbering xmlns:wpc="http://schemas.microsoft.com/office/word/2010/wordprocessingCanvas" xmlns:cx="http://schemas.microsoft.com/office/drawing/2014/chartex" xmlns:cx1="http://schemas.microsoft.com/office/drawing/2015/9/8/chartex" xmlns:cx2="http://schemas.microsoft.com/office/drawing/2015/10/21/chartex" xmlns:cx3="http://schemas.microsoft.com/office/drawing/2016/5/9/chartex" xmlns:cx4="http://schemas.microsoft.com/office/drawing/2016/5/10/chartex" xmlns:cx5="http://schemas.microsoft.com/office/drawing/2016/5/11/chartex" xmlns:cx6="http://schemas.microsoft.com/office/drawing/2016/5/12/chartex" xmlns:cx7="http://schemas.microsoft.com/office/drawing/2016/5/13/chartex" xmlns:cx8="http://schemas.microsoft.com/office/drawing/2016/5/14/chartex" xmlns:mc="http://schemas.openxmlformats.org/markup-compatibility/2006" xmlns:aink="http://schemas.microsoft.com/office/drawing/2016/ink" xmlns:am3d="http://schemas.microsoft.com/office/drawing/2017/model3d" xmlns:o="urn:schemas-microsoft-com:office:office" xmlns:r="http://schemas.openxmlformats.org/officeDocument/2006/relationships" xmlns:m="http://schemas.openxmlformats.org/officeDocument/2006/math" xmlns:v="urn:schemas-microsoft-com:vml" xmlns:wp14="http://schemas.microsoft.com/office/word/2010/wordprocessingDrawing" xmlns:wp="http://schemas.openxmlformats.org/drawingml/2006/wordprocessingDrawing" xmlns:w10="urn:schemas-microsoft-com:office:word" xmlns:w="http://schemas.openxmlformats.org/wordprocessingml/2006/main" xmlns:w14="http://schemas.microsoft.com/office/word/2010/wordml" xmlns:w15="http://schemas.microsoft.com/office/word/2012/wordml" xmlns:w16cex="http://schemas.microsoft.com/office/word/2018/wordml/cex" xmlns:w16cid="http://schemas.microsoft.com/office/word/2016/wordml/cid" xmlns:w16="http://schemas.microsoft.com/office/word/2018/wordml" xmlns:w16sdtdh="http://schemas.microsoft.com/office/word/2020/wordml/sdtdatahash" xmlns:w16se="http://schemas.microsoft.com/office/word/2015/wordml/symex" xmlns:wpg="http://schemas.microsoft.com/office/word/2010/wordprocessingGroup" xmlns:wpi="http://schemas.microsoft.com/office/word/2010/wordprocessingInk" xmlns:wne="http://schemas.microsoft.com/office/word/2006/wordml" xmlns:wps="http://schemas.microsoft.com/office/word/2010/wordprocessingShape" mc:Ignorable="w14 w15 w16se w16cid w16 w16cex w16sdtdh wp14">
+  <w:abstractNum w:abstractNumId="0" w15:restartNumberingAfterBreak="0">
+    <w:nsid w:val="21697E3C"/>
+    <w:multiLevelType w:val="hybridMultilevel"/>
+    <w:tmpl w:val="103C44AE"/>
+    <w:lvl w:ilvl="0" w:tplc="2000000B">
+      <w:start w:val="1"/>
+      <w:numFmt w:val="bullet"/>
+      <w:lvlText w:val=""/>
+      <w:lvlJc w:val="left"/>
+      <w:pPr>
+        <w:ind w:left="720" w:hanging="360"/>
+      </w:pPr>
+      <w:rPr>
+        <w:rFonts w:ascii="Wingdings" w:hAnsi="Wingdings" w:hint="default"/>
+      </w:rPr>
+    </w:lvl>
+    <w:lvl w:ilvl="1" w:tplc="10000003" w:tentative="1">
+      <w:start w:val="1"/>
+      <w:numFmt w:val="bullet"/>
+      <w:lvlText w:val="o"/>
+      <w:lvlJc w:val="left"/>
+      <w:pPr>
+        <w:ind w:left="1440" w:hanging="360"/>
+      </w:pPr>
+      <w:rPr>
+        <w:rFonts w:ascii="Courier New" w:hAnsi="Courier New" w:cs="Courier New" w:hint="default"/>
+      </w:rPr>
+    </w:lvl>
+    <w:lvl w:ilvl="2" w:tplc="10000005" w:tentative="1">
+      <w:start w:val="1"/>
+      <w:numFmt w:val="bullet"/>
+      <w:lvlText w:val=""/>
+      <w:lvlJc w:val="left"/>
+      <w:pPr>
+        <w:ind w:left="2160" w:hanging="360"/>
+      </w:pPr>
+      <w:rPr>
+        <w:rFonts w:ascii="Wingdings" w:hAnsi="Wingdings" w:hint="default"/>
+      </w:rPr>
+    </w:lvl>
+    <w:lvl w:ilvl="3" w:tplc="10000001" w:tentative="1">
+      <w:start w:val="1"/>
+      <w:numFmt w:val="bullet"/>
+      <w:lvlText w:val=""/>
+      <w:lvlJc w:val="left"/>
+      <w:pPr>
+        <w:ind w:left="2880" w:hanging="360"/>
+      </w:pPr>
+      <w:rPr>
+        <w:rFonts w:ascii="Symbol" w:hAnsi="Symbol" w:hint="default"/>
+      </w:rPr>
+    </w:lvl>
+    <w:lvl w:ilvl="4" w:tplc="10000003" w:tentative="1">
+      <w:start w:val="1"/>
+      <w:numFmt w:val="bullet"/>
+      <w:lvlText w:val="o"/>
+      <w:lvlJc w:val="left"/>
+      <w:pPr>
+        <w:ind w:left="3600" w:hanging="360"/>
+      </w:pPr>
+      <w:rPr>
+        <w:rFonts w:ascii="Courier New" w:hAnsi="Courier New" w:cs="Courier New" w:hint="default"/>
+      </w:rPr>
+    </w:lvl>
+    <w:lvl w:ilvl="5" w:tplc="10000005" w:tentative="1">
+      <w:start w:val="1"/>
+      <w:numFmt w:val="bullet"/>
+      <w:lvlText w:val=""/>
+      <w:lvlJc w:val="left"/>
+      <w:pPr>
+        <w:ind w:left="4320" w:hanging="360"/>
+      </w:pPr>
+      <w:rPr>
+        <w:rFonts w:ascii="Wingdings" w:hAnsi="Wingdings" w:hint="default"/>
+      </w:rPr>
+    </w:lvl>
+    <w:lvl w:ilvl="6" w:tplc="10000001" w:tentative="1">
+      <w:start w:val="1"/>
+      <w:numFmt w:val="bullet"/>
+      <w:lvlText w:val=""/>
+      <w:lvlJc w:val="left"/>
+      <w:pPr>
+        <w:ind w:left="5040" w:hanging="360"/>
+      </w:pPr>
+      <w:rPr>
+        <w:rFonts w:ascii="Symbol" w:hAnsi="Symbol" w:hint="default"/>
+      </w:rPr>
+    </w:lvl>
+    <w:lvl w:ilvl="7" w:tplc="10000003" w:tentative="1">
+      <w:start w:val="1"/>
+      <w:numFmt w:val="bullet"/>
+      <w:lvlText w:val="o"/>
+      <w:lvlJc w:val="left"/>
+      <w:pPr>
+        <w:ind w:left="5760" w:hanging="360"/>
+      </w:pPr>
+      <w:rPr>
+        <w:rFonts w:ascii="Courier New" w:hAnsi="Courier New" w:cs="Courier New" w:hint="default"/>
+      </w:rPr>
+    </w:lvl>
+    <w:lvl w:ilvl="8" w:tplc="10000005" w:tentative="1">
+      <w:start w:val="1"/>
+      <w:numFmt w:val="bullet"/>
+      <w:lvlText w:val=""/>
+      <w:lvlJc w:val="left"/>
+      <w:pPr>
+        <w:ind w:left="6480" w:hanging="360"/>
+      </w:pPr>
+      <w:rPr>
+        <w:rFonts w:ascii="Wingdings" w:hAnsi="Wingdings" w:hint="default"/>
+      </w:rPr>
+    </w:lvl>
+  </w:abstractNum>
+  <w:num w:numId="1">
+    <w:abstractNumId w:val="0"/>
+  </w:num>
+</w:numbering>
+</file>
+
 <file path=word/styles.xml><?xml version="1.0" encoding="utf-8"?>
-<w:styles xmlns:wp14="http://schemas.microsoft.com/office/word/2010/wordprocessingDrawing" xmlns:mc="http://schemas.openxmlformats.org/markup-compatibility/2006" xmlns:r="http://schemas.openxmlformats.org/officeDocument/2006/relationships" xmlns:w="http://schemas.openxmlformats.org/wordprocessingml/2006/main" xmlns:w14="http://schemas.microsoft.com/office/word/2010/wordml" xmlns:w15="http://schemas.microsoft.com/office/word/2012/wordml" mc:Ignorable="w14 w15 wp14">
+<w:styles xmlns:mc="http://schemas.openxmlformats.org/markup-compatibility/2006" xmlns:r="http://schemas.openxmlformats.org/officeDocument/2006/relationships" xmlns:w="http://schemas.openxmlformats.org/wordprocessingml/2006/main" xmlns:w14="http://schemas.microsoft.com/office/word/2010/wordml" xmlns:w15="http://schemas.microsoft.com/office/word/2012/wordml" xmlns:w16cex="http://schemas.microsoft.com/office/word/2018/wordml/cex" xmlns:w16cid="http://schemas.microsoft.com/office/word/2016/wordml/cid" xmlns:w16="http://schemas.microsoft.com/office/word/2018/wordml" xmlns:w16sdtdh="http://schemas.microsoft.com/office/word/2020/wordml/sdtdatahash" xmlns:w16se="http://schemas.microsoft.com/office/word/2015/wordml/symex" mc:Ignorable="w14 w15 w16se w16cid w16 w16cex w16sdtdh">
   <w:docDefaults>
     <w:rPrDefault>
       <w:rPr>
-        <w:rFonts w:asciiTheme="minorHAnsi" w:hAnsiTheme="minorHAnsi" w:eastAsiaTheme="minorHAnsi" w:cstheme="minorBidi"/>
+        <w:rFonts w:asciiTheme="minorHAnsi" w:eastAsiaTheme="minorHAnsi" w:hAnsiTheme="minorHAnsi" w:cstheme="minorBidi"/>
         <w:sz w:val="22"/>
         <w:szCs w:val="22"/>
         <w:lang w:val="de-DE" w:eastAsia="en-US" w:bidi="ar-SA"/>
@@ -243,17 +347,17 @@
       </w:pPr>
     </w:pPrDefault>
   </w:docDefaults>
-  <w:latentStyles w:defLockedState="0" w:defUIPriority="99" w:defSemiHidden="0" w:defUnhideWhenUsed="0" w:defQFormat="0" w:count="371">
+  <w:latentStyles w:defLockedState="0" w:defUIPriority="99" w:defSemiHidden="0" w:defUnhideWhenUsed="0" w:defQFormat="0" w:count="376">
     <w:lsdException w:name="Normal" w:uiPriority="0" w:qFormat="1"/>
     <w:lsdException w:name="heading 1" w:uiPriority="9" w:qFormat="1"/>
-    <w:lsdException w:name="heading 2" w:uiPriority="9" w:semiHidden="1" w:unhideWhenUsed="1" w:qFormat="1"/>
-    <w:lsdException w:name="heading 3" w:uiPriority="9" w:semiHidden="1" w:unhideWhenUsed="1" w:qFormat="1"/>
-    <w:lsdException w:name="heading 4" w:uiPriority="9" w:semiHidden="1" w:unhideWhenUsed="1" w:qFormat="1"/>
-    <w:lsdException w:name="heading 5" w:uiPriority="9" w:semiHidden="1" w:unhideWhenUsed="1" w:qFormat="1"/>
-    <w:lsdException w:name="heading 6" w:uiPriority="9" w:semiHidden="1" w:unhideWhenUsed="1" w:qFormat="1"/>
-    <w:lsdException w:name="heading 7" w:uiPriority="9" w:semiHidden="1" w:unhideWhenUsed="1" w:qFormat="1"/>
-    <w:lsdException w:name="heading 8" w:uiPriority="9" w:semiHidden="1" w:unhideWhenUsed="1" w:qFormat="1"/>
-    <w:lsdException w:name="heading 9" w:uiPriority="9" w:semiHidden="1" w:unhideWhenUsed="1" w:qFormat="1"/>
+    <w:lsdException w:name="heading 2" w:semiHidden="1" w:uiPriority="9" w:unhideWhenUsed="1" w:qFormat="1"/>
+    <w:lsdException w:name="heading 3" w:semiHidden="1" w:uiPriority="9" w:unhideWhenUsed="1" w:qFormat="1"/>
+    <w:lsdException w:name="heading 4" w:semiHidden="1" w:uiPriority="9" w:unhideWhenUsed="1" w:qFormat="1"/>
+    <w:lsdException w:name="heading 5" w:semiHidden="1" w:uiPriority="9" w:unhideWhenUsed="1" w:qFormat="1"/>
+    <w:lsdException w:name="heading 6" w:semiHidden="1" w:uiPriority="9" w:unhideWhenUsed="1" w:qFormat="1"/>
+    <w:lsdException w:name="heading 7" w:semiHidden="1" w:uiPriority="9" w:unhideWhenUsed="1" w:qFormat="1"/>
+    <w:lsdException w:name="heading 8" w:semiHidden="1" w:uiPriority="9" w:unhideWhenUsed="1" w:qFormat="1"/>
+    <w:lsdException w:name="heading 9" w:semiHidden="1" w:uiPriority="9" w:unhideWhenUsed="1" w:qFormat="1"/>
     <w:lsdException w:name="index 1" w:semiHidden="1" w:unhideWhenUsed="1"/>
     <w:lsdException w:name="index 2" w:semiHidden="1" w:unhideWhenUsed="1"/>
     <w:lsdException w:name="index 3" w:semiHidden="1" w:unhideWhenUsed="1"/>
@@ -263,22 +367,22 @@
     <w:lsdException w:name="index 7" w:semiHidden="1" w:unhideWhenUsed="1"/>
     <w:lsdException w:name="index 8" w:semiHidden="1" w:unhideWhenUsed="1"/>
     <w:lsdException w:name="index 9" w:semiHidden="1" w:unhideWhenUsed="1"/>
-    <w:lsdException w:name="toc 1" w:uiPriority="39" w:semiHidden="1" w:unhideWhenUsed="1"/>
-    <w:lsdException w:name="toc 2" w:uiPriority="39" w:semiHidden="1" w:unhideWhenUsed="1"/>
-    <w:lsdException w:name="toc 3" w:uiPriority="39" w:semiHidden="1" w:unhideWhenUsed="1"/>
-    <w:lsdException w:name="toc 4" w:uiPriority="39" w:semiHidden="1" w:unhideWhenUsed="1"/>
-    <w:lsdException w:name="toc 5" w:uiPriority="39" w:semiHidden="1" w:unhideWhenUsed="1"/>
-    <w:lsdException w:name="toc 6" w:uiPriority="39" w:semiHidden="1" w:unhideWhenUsed="1"/>
-    <w:lsdException w:name="toc 7" w:uiPriority="39" w:semiHidden="1" w:unhideWhenUsed="1"/>
-    <w:lsdException w:name="toc 8" w:uiPriority="39" w:semiHidden="1" w:unhideWhenUsed="1"/>
-    <w:lsdException w:name="toc 9" w:uiPriority="39" w:semiHidden="1" w:unhideWhenUsed="1"/>
+    <w:lsdException w:name="toc 1" w:semiHidden="1" w:uiPriority="39" w:unhideWhenUsed="1"/>
+    <w:lsdException w:name="toc 2" w:semiHidden="1" w:uiPriority="39" w:unhideWhenUsed="1"/>
+    <w:lsdException w:name="toc 3" w:semiHidden="1" w:uiPriority="39" w:unhideWhenUsed="1"/>
+    <w:lsdException w:name="toc 4" w:semiHidden="1" w:uiPriority="39" w:unhideWhenUsed="1"/>
+    <w:lsdException w:name="toc 5" w:semiHidden="1" w:uiPriority="39" w:unhideWhenUsed="1"/>
+    <w:lsdException w:name="toc 6" w:semiHidden="1" w:uiPriority="39" w:unhideWhenUsed="1"/>
+    <w:lsdException w:name="toc 7" w:semiHidden="1" w:uiPriority="39" w:unhideWhenUsed="1"/>
+    <w:lsdException w:name="toc 8" w:semiHidden="1" w:uiPriority="39" w:unhideWhenUsed="1"/>
+    <w:lsdException w:name="toc 9" w:semiHidden="1" w:uiPriority="39" w:unhideWhenUsed="1"/>
     <w:lsdException w:name="Normal Indent" w:semiHidden="1" w:unhideWhenUsed="1"/>
     <w:lsdException w:name="footnote text" w:semiHidden="1" w:unhideWhenUsed="1"/>
     <w:lsdException w:name="annotation text" w:semiHidden="1" w:unhideWhenUsed="1"/>
     <w:lsdException w:name="header" w:semiHidden="1" w:unhideWhenUsed="1"/>
     <w:lsdException w:name="footer" w:semiHidden="1" w:unhideWhenUsed="1"/>
     <w:lsdException w:name="index heading" w:semiHidden="1" w:unhideWhenUsed="1"/>
-    <w:lsdException w:name="caption" w:uiPriority="35" w:semiHidden="1" w:unhideWhenUsed="1" w:qFormat="1"/>
+    <w:lsdException w:name="caption" w:semiHidden="1" w:uiPriority="35" w:unhideWhenUsed="1" w:qFormat="1"/>
     <w:lsdException w:name="table of figures" w:semiHidden="1" w:unhideWhenUsed="1"/>
     <w:lsdException w:name="envelope address" w:semiHidden="1" w:unhideWhenUsed="1"/>
     <w:lsdException w:name="envelope return" w:semiHidden="1" w:unhideWhenUsed="1"/>
@@ -309,7 +413,7 @@
     <w:lsdException w:name="Title" w:uiPriority="10" w:qFormat="1"/>
     <w:lsdException w:name="Closing" w:semiHidden="1" w:unhideWhenUsed="1"/>
     <w:lsdException w:name="Signature" w:semiHidden="1" w:unhideWhenUsed="1"/>
-    <w:lsdException w:name="Default Paragraph Font" w:uiPriority="1" w:semiHidden="1" w:unhideWhenUsed="1"/>
+    <w:lsdException w:name="Default Paragraph Font" w:semiHidden="1" w:uiPriority="1" w:unhideWhenUsed="1"/>
     <w:lsdException w:name="Body Text" w:semiHidden="1" w:unhideWhenUsed="1"/>
     <w:lsdException w:name="Body Text Indent" w:semiHidden="1" w:unhideWhenUsed="1"/>
     <w:lsdException w:name="List Continue" w:semiHidden="1" w:unhideWhenUsed="1"/>
@@ -349,7 +453,6 @@
     <w:lsdException w:name="HTML Sample" w:semiHidden="1" w:unhideWhenUsed="1"/>
     <w:lsdException w:name="HTML Typewriter" w:semiHidden="1" w:unhideWhenUsed="1"/>
     <w:lsdException w:name="HTML Variable" w:semiHidden="1" w:unhideWhenUsed="1"/>
-    <w:lsdException w:name="Normal Table" w:semiHidden="1" w:unhideWhenUsed="1"/>
     <w:lsdException w:name="annotation subject" w:semiHidden="1" w:unhideWhenUsed="1"/>
     <w:lsdException w:name="No List" w:semiHidden="1" w:unhideWhenUsed="1"/>
     <w:lsdException w:name="Outline List 1" w:semiHidden="1" w:unhideWhenUsed="1"/>
@@ -392,11 +495,8 @@
     <w:lsdException w:name="Table Contemporary" w:semiHidden="1" w:unhideWhenUsed="1"/>
     <w:lsdException w:name="Table Elegant" w:semiHidden="1" w:unhideWhenUsed="1"/>
     <w:lsdException w:name="Table Professional" w:semiHidden="1" w:unhideWhenUsed="1"/>
-    <w:lsdException w:name="Table Subtle 1" w:semiHidden="1" w:unhideWhenUsed="1"/>
     <w:lsdException w:name="Table Subtle 2" w:semiHidden="1" w:unhideWhenUsed="1"/>
     <w:lsdException w:name="Table Web 1" w:semiHidden="1" w:unhideWhenUsed="1"/>
-    <w:lsdException w:name="Table Web 2" w:semiHidden="1" w:unhideWhenUsed="1"/>
-    <w:lsdException w:name="Table Web 3" w:semiHidden="1" w:unhideWhenUsed="1"/>
     <w:lsdException w:name="Balloon Text" w:semiHidden="1" w:unhideWhenUsed="1"/>
     <w:lsdException w:name="Table Grid" w:uiPriority="39"/>
     <w:lsdException w:name="Table Theme" w:semiHidden="1" w:unhideWhenUsed="1"/>
@@ -509,8 +609,8 @@
     <w:lsdException w:name="Subtle Reference" w:uiPriority="31" w:qFormat="1"/>
     <w:lsdException w:name="Intense Reference" w:uiPriority="32" w:qFormat="1"/>
     <w:lsdException w:name="Book Title" w:uiPriority="33" w:qFormat="1"/>
-    <w:lsdException w:name="Bibliography" w:uiPriority="37" w:semiHidden="1" w:unhideWhenUsed="1"/>
-    <w:lsdException w:name="TOC Heading" w:uiPriority="39" w:semiHidden="1" w:unhideWhenUsed="1" w:qFormat="1"/>
+    <w:lsdException w:name="Bibliography" w:semiHidden="1" w:uiPriority="37" w:unhideWhenUsed="1"/>
+    <w:lsdException w:name="TOC Heading" w:semiHidden="1" w:uiPriority="39" w:unhideWhenUsed="1" w:qFormat="1"/>
     <w:lsdException w:name="Plain Table 1" w:uiPriority="41"/>
     <w:lsdException w:name="Plain Table 2" w:uiPriority="42"/>
     <w:lsdException w:name="Plain Table 3" w:uiPriority="43"/>
@@ -615,18 +715,44 @@
     <w:lsdException w:name="List Table 5 Dark Accent 6" w:uiPriority="50"/>
     <w:lsdException w:name="List Table 6 Colorful Accent 6" w:uiPriority="51"/>
     <w:lsdException w:name="List Table 7 Colorful Accent 6" w:uiPriority="52"/>
+    <w:lsdException w:name="Mention" w:semiHidden="1" w:unhideWhenUsed="1"/>
+    <w:lsdException w:name="Smart Hyperlink" w:semiHidden="1" w:unhideWhenUsed="1"/>
+    <w:lsdException w:name="Hashtag" w:semiHidden="1" w:unhideWhenUsed="1"/>
+    <w:lsdException w:name="Unresolved Mention" w:semiHidden="1" w:unhideWhenUsed="1"/>
+    <w:lsdException w:name="Smart Link" w:semiHidden="1" w:unhideWhenUsed="1"/>
   </w:latentStyles>
-  <w:style w:type="paragraph" w:styleId="Normal" w:default="1">
+  <w:style w:type="paragraph" w:default="1" w:styleId="Standard">
     <w:name w:val="Normal"/>
     <w:qFormat/>
   </w:style>
-  <w:style w:type="character" w:styleId="DefaultParagraphFont" w:default="1">
+  <w:style w:type="paragraph" w:styleId="berschrift1">
+    <w:name w:val="heading 1"/>
+    <w:basedOn w:val="Standard"/>
+    <w:next w:val="Standard"/>
+    <w:link w:val="berschrift1Zchn"/>
+    <w:uiPriority w:val="9"/>
+    <w:qFormat/>
+    <w:rsid w:val="00665A30"/>
+    <w:pPr>
+      <w:keepNext/>
+      <w:keepLines/>
+      <w:spacing w:before="240" w:after="0"/>
+      <w:outlineLvl w:val="0"/>
+    </w:pPr>
+    <w:rPr>
+      <w:rFonts w:ascii="Univers" w:eastAsia="Calibri" w:hAnsi="Univers" w:cstheme="majorBidi"/>
+      <w:color w:val="2F5496" w:themeColor="accent1" w:themeShade="BF"/>
+      <w:sz w:val="28"/>
+      <w:szCs w:val="32"/>
+    </w:rPr>
+  </w:style>
+  <w:style w:type="character" w:default="1" w:styleId="Absatz-Standardschriftart">
     <w:name w:val="Default Paragraph Font"/>
     <w:uiPriority w:val="1"/>
     <w:semiHidden/>
     <w:unhideWhenUsed/>
   </w:style>
-  <w:style w:type="table" w:styleId="TableNormal" w:default="1">
+  <w:style w:type="table" w:default="1" w:styleId="NormaleTabelle">
     <w:name w:val="Normal Table"/>
     <w:uiPriority w:val="99"/>
     <w:semiHidden/>
@@ -641,11 +767,35 @@
       </w:tblCellMar>
     </w:tblPr>
   </w:style>
-  <w:style w:type="numbering" w:styleId="NoList" w:default="1">
+  <w:style w:type="numbering" w:default="1" w:styleId="KeineListe">
     <w:name w:val="No List"/>
     <w:uiPriority w:val="99"/>
     <w:semiHidden/>
     <w:unhideWhenUsed/>
+  </w:style>
+  <w:style w:type="character" w:customStyle="1" w:styleId="berschrift1Zchn">
+    <w:name w:val="Überschrift 1 Zchn"/>
+    <w:basedOn w:val="Absatz-Standardschriftart"/>
+    <w:link w:val="berschrift1"/>
+    <w:uiPriority w:val="9"/>
+    <w:rsid w:val="00665A30"/>
+    <w:rPr>
+      <w:rFonts w:ascii="Univers" w:eastAsia="Calibri" w:hAnsi="Univers" w:cstheme="majorBidi"/>
+      <w:color w:val="2F5496" w:themeColor="accent1" w:themeShade="BF"/>
+      <w:sz w:val="28"/>
+      <w:szCs w:val="32"/>
+    </w:rPr>
+  </w:style>
+  <w:style w:type="paragraph" w:styleId="Listenabsatz">
+    <w:name w:val="List Paragraph"/>
+    <w:basedOn w:val="Standard"/>
+    <w:uiPriority w:val="34"/>
+    <w:qFormat/>
+    <w:rsid w:val="00AD7187"/>
+    <w:pPr>
+      <w:ind w:left="720"/>
+      <w:contextualSpacing/>
+    </w:pPr>
   </w:style>
 </w:styles>
 </file>

</xml_diff>